<commit_message>
edit code section and admin permission
</commit_message>
<xml_diff>
--- a/public/assets/templates/words/customers-list.docx
+++ b/public/assets/templates/words/customers-list.docx
@@ -45,6 +45,17 @@
           <w:sz w:val="20"/>
           <w:szCs w:val="20"/>
         </w:rPr>
+        <w:t xml:space="preserve">Họ tên: Nguyen Anh Thu - SĐT: 0964561306 - Địa chỉ: VN - Email: ndanhdev3@gmail.com - CMND: 1989 - Năm sinh: 123456789</w:t>
+      </w:r>
+    </w:p>
+    <w:p>
+      <w:pPr/>
+      <w:r>
+        <w:rPr>
+          <w:rFonts w:ascii="Times New Roman" w:hAnsi="Times New Roman" w:eastAsia="Times New Roman" w:cs="Times New Roman"/>
+          <w:sz w:val="20"/>
+          <w:szCs w:val="20"/>
+        </w:rPr>
         <w:t xml:space="preserve">Họ tên: Nguyễn Văn Lý - SĐT: 0964561306 - Địa chỉ: 125, CIT, Đại học Cần Thơ - Email: ndanhdev3@gmail.com - CMND: 2000 - Năm sinh: 3625257456</w:t>
       </w:r>
     </w:p>
@@ -56,6 +67,39 @@
           <w:sz w:val="20"/>
           <w:szCs w:val="20"/>
         </w:rPr>
+        <w:t xml:space="preserve">Họ tên: Nguyễn VăHoàng - SĐT: 0964561306 - Địa chỉ: VN - Email: aduy644@gmail.com - CMND: 1989 - Năm sinh: 123456789</w:t>
+      </w:r>
+    </w:p>
+    <w:p>
+      <w:pPr/>
+      <w:r>
+        <w:rPr>
+          <w:rFonts w:ascii="Times New Roman" w:hAnsi="Times New Roman" w:eastAsia="Times New Roman" w:cs="Times New Roman"/>
+          <w:sz w:val="20"/>
+          <w:szCs w:val="20"/>
+        </w:rPr>
+        <w:t xml:space="preserve">Họ tên: Nguyễn Văn Hoàng - SĐT: 0964561306 - Địa chỉ: VN - Email: aduy644@gmail.com - CMND: 1989 - Năm sinh: 123456789</w:t>
+      </w:r>
+    </w:p>
+    <w:p>
+      <w:pPr/>
+      <w:r>
+        <w:rPr>
+          <w:rFonts w:ascii="Times New Roman" w:hAnsi="Times New Roman" w:eastAsia="Times New Roman" w:cs="Times New Roman"/>
+          <w:sz w:val="20"/>
+          <w:szCs w:val="20"/>
+        </w:rPr>
+        <w:t xml:space="preserve">Họ tên: Nguyễn Duy Anh - SĐT: 0964561306 - Địa chỉ: VN - Email: aduy644@gmail.com - CMND: 1989 - Năm sinh: 123456789</w:t>
+      </w:r>
+    </w:p>
+    <w:p>
+      <w:pPr/>
+      <w:r>
+        <w:rPr>
+          <w:rFonts w:ascii="Times New Roman" w:hAnsi="Times New Roman" w:eastAsia="Times New Roman" w:cs="Times New Roman"/>
+          <w:sz w:val="20"/>
+          <w:szCs w:val="20"/>
+        </w:rPr>
         <w:t xml:space="preserve">Họ tên: Nguyễn Văn Lý - SĐT: 0964561306 - Địa chỉ: 125, CIT, Đại học Cần Thơ - Email: ndanhdev3@gmail.com - CMND: 2000 - Năm sinh: 3625257456</w:t>
       </w:r>
     </w:p>
@@ -68,6 +112,17 @@
           <w:szCs w:val="20"/>
         </w:rPr>
         <w:t xml:space="preserve">Họ tên: Nguyen Van Minh Sau Hai - SĐT: 0964561308 - Địa chỉ: 123, CTU, CTU - Email: ndanhdev5@gmail.com - CMND: 2001 - Năm sinh: 362525745</w:t>
+      </w:r>
+    </w:p>
+    <w:p>
+      <w:pPr/>
+      <w:r>
+        <w:rPr>
+          <w:rFonts w:ascii="Times New Roman" w:hAnsi="Times New Roman" w:eastAsia="Times New Roman" w:cs="Times New Roman"/>
+          <w:sz w:val="20"/>
+          <w:szCs w:val="20"/>
+        </w:rPr>
+        <w:t xml:space="preserve">Họ tên: Nguyễn Văn Tài - SĐT: 0964561306 - Địa chỉ: VN - Email: aduy644@gmail.com - CMND: 1989 - Năm sinh: 123456789</w:t>
       </w:r>
     </w:p>
     <w:p>

</xml_diff>